<commit_message>
touched up user manual
</commit_message>
<xml_diff>
--- a/DeRosa-Kawashima_TSOUserManual.docx
+++ b/DeRosa-Kawashima_TSOUserManual.docx
@@ -310,7 +310,7 @@
           <w:r>
             <w:fldChar w:fldCharType="separate"/>
           </w:r>
-          <w:hyperlink w:anchor="_Toc121695006" w:history="1">
+          <w:hyperlink w:anchor="_Toc121765223" w:history="1">
             <w:r>
               <w:rPr>
                 <w:rStyle w:val="Hyperlink"/>
@@ -337,7 +337,7 @@
                 <w:noProof/>
                 <w:webHidden/>
               </w:rPr>
-              <w:instrText xml:space="preserve"> PAGEREF _Toc121695006 \h </w:instrText>
+              <w:instrText xml:space="preserve"> PAGEREF _Toc121765223 \h </w:instrText>
             </w:r>
             <w:r>
               <w:rPr>
@@ -380,7 +380,7 @@
               <w:lang w:val="en-CA" w:eastAsia="en-CA"/>
             </w:rPr>
           </w:pPr>
-          <w:hyperlink w:anchor="_Toc121695007" w:history="1">
+          <w:hyperlink w:anchor="_Toc121765224" w:history="1">
             <w:r>
               <w:rPr>
                 <w:rStyle w:val="Hyperlink"/>
@@ -407,7 +407,7 @@
                 <w:noProof/>
                 <w:webHidden/>
               </w:rPr>
-              <w:instrText xml:space="preserve"> PAGEREF _Toc121695007 \h </w:instrText>
+              <w:instrText xml:space="preserve"> PAGEREF _Toc121765224 \h </w:instrText>
             </w:r>
             <w:r>
               <w:rPr>
@@ -450,7 +450,7 @@
               <w:lang w:val="en-CA" w:eastAsia="en-CA"/>
             </w:rPr>
           </w:pPr>
-          <w:hyperlink w:anchor="_Toc121695008" w:history="1">
+          <w:hyperlink w:anchor="_Toc121765225" w:history="1">
             <w:r>
               <w:rPr>
                 <w:rStyle w:val="Hyperlink"/>
@@ -477,7 +477,7 @@
                 <w:noProof/>
                 <w:webHidden/>
               </w:rPr>
-              <w:instrText xml:space="preserve"> PAGEREF _Toc121695008 \h </w:instrText>
+              <w:instrText xml:space="preserve"> PAGEREF _Toc121765225 \h </w:instrText>
             </w:r>
             <w:r>
               <w:rPr>
@@ -520,7 +520,7 @@
               <w:lang w:val="en-CA" w:eastAsia="en-CA"/>
             </w:rPr>
           </w:pPr>
-          <w:hyperlink w:anchor="_Toc121695009" w:history="1">
+          <w:hyperlink w:anchor="_Toc121765226" w:history="1">
             <w:r>
               <w:rPr>
                 <w:rStyle w:val="Hyperlink"/>
@@ -547,7 +547,7 @@
                 <w:noProof/>
                 <w:webHidden/>
               </w:rPr>
-              <w:instrText xml:space="preserve"> PAGEREF _Toc121695009 \h </w:instrText>
+              <w:instrText xml:space="preserve"> PAGEREF _Toc121765226 \h </w:instrText>
             </w:r>
             <w:r>
               <w:rPr>
@@ -590,7 +590,7 @@
               <w:lang w:val="en-CA" w:eastAsia="en-CA"/>
             </w:rPr>
           </w:pPr>
-          <w:hyperlink w:anchor="_Toc121695010" w:history="1">
+          <w:hyperlink w:anchor="_Toc121765227" w:history="1">
             <w:r>
               <w:rPr>
                 <w:rStyle w:val="Hyperlink"/>
@@ -617,7 +617,7 @@
                 <w:noProof/>
                 <w:webHidden/>
               </w:rPr>
-              <w:instrText xml:space="preserve"> PAGEREF _Toc121695010 \h </w:instrText>
+              <w:instrText xml:space="preserve"> PAGEREF _Toc121765227 \h </w:instrText>
             </w:r>
             <w:r>
               <w:rPr>
@@ -660,7 +660,7 @@
               <w:lang w:val="en-CA" w:eastAsia="en-CA"/>
             </w:rPr>
           </w:pPr>
-          <w:hyperlink w:anchor="_Toc121695011" w:history="1">
+          <w:hyperlink w:anchor="_Toc121765228" w:history="1">
             <w:r>
               <w:rPr>
                 <w:rStyle w:val="Hyperlink"/>
@@ -687,7 +687,7 @@
                 <w:noProof/>
                 <w:webHidden/>
               </w:rPr>
-              <w:instrText xml:space="preserve"> PAGEREF _Toc121695011 \h </w:instrText>
+              <w:instrText xml:space="preserve"> PAGEREF _Toc121765228 \h </w:instrText>
             </w:r>
             <w:r>
               <w:rPr>
@@ -707,7 +707,7 @@
                 <w:noProof/>
                 <w:webHidden/>
               </w:rPr>
-              <w:t>3</w:t>
+              <w:t>4</w:t>
             </w:r>
             <w:r>
               <w:rPr>
@@ -730,7 +730,7 @@
               <w:lang w:val="en-CA" w:eastAsia="en-CA"/>
             </w:rPr>
           </w:pPr>
-          <w:hyperlink w:anchor="_Toc121695012" w:history="1">
+          <w:hyperlink w:anchor="_Toc121765229" w:history="1">
             <w:r>
               <w:rPr>
                 <w:rStyle w:val="Hyperlink"/>
@@ -757,7 +757,7 @@
                 <w:noProof/>
                 <w:webHidden/>
               </w:rPr>
-              <w:instrText xml:space="preserve"> PAGEREF _Toc121695012 \h </w:instrText>
+              <w:instrText xml:space="preserve"> PAGEREF _Toc121765229 \h </w:instrText>
             </w:r>
             <w:r>
               <w:rPr>
@@ -777,7 +777,7 @@
                 <w:noProof/>
                 <w:webHidden/>
               </w:rPr>
-              <w:t>4</w:t>
+              <w:t>5</w:t>
             </w:r>
             <w:r>
               <w:rPr>
@@ -800,7 +800,7 @@
               <w:lang w:val="en-CA" w:eastAsia="en-CA"/>
             </w:rPr>
           </w:pPr>
-          <w:hyperlink w:anchor="_Toc121695013" w:history="1">
+          <w:hyperlink w:anchor="_Toc121765230" w:history="1">
             <w:r>
               <w:rPr>
                 <w:rStyle w:val="Hyperlink"/>
@@ -827,7 +827,7 @@
                 <w:noProof/>
                 <w:webHidden/>
               </w:rPr>
-              <w:instrText xml:space="preserve"> PAGEREF _Toc121695013 \h </w:instrText>
+              <w:instrText xml:space="preserve"> PAGEREF _Toc121765230 \h </w:instrText>
             </w:r>
             <w:r>
               <w:rPr>
@@ -847,7 +847,7 @@
                 <w:noProof/>
                 <w:webHidden/>
               </w:rPr>
-              <w:t>5</w:t>
+              <w:t>6</w:t>
             </w:r>
             <w:r>
               <w:rPr>
@@ -870,7 +870,7 @@
               <w:lang w:val="en-CA" w:eastAsia="en-CA"/>
             </w:rPr>
           </w:pPr>
-          <w:hyperlink w:anchor="_Toc121695014" w:history="1">
+          <w:hyperlink w:anchor="_Toc121765231" w:history="1">
             <w:r>
               <w:rPr>
                 <w:rStyle w:val="Hyperlink"/>
@@ -897,7 +897,7 @@
                 <w:noProof/>
                 <w:webHidden/>
               </w:rPr>
-              <w:instrText xml:space="preserve"> PAGEREF _Toc121695014 \h </w:instrText>
+              <w:instrText xml:space="preserve"> PAGEREF _Toc121765231 \h </w:instrText>
             </w:r>
             <w:r>
               <w:rPr>
@@ -917,7 +917,7 @@
                 <w:noProof/>
                 <w:webHidden/>
               </w:rPr>
-              <w:t>6</w:t>
+              <w:t>7</w:t>
             </w:r>
             <w:r>
               <w:rPr>
@@ -940,7 +940,7 @@
               <w:lang w:val="en-CA" w:eastAsia="en-CA"/>
             </w:rPr>
           </w:pPr>
-          <w:hyperlink w:anchor="_Toc121695015" w:history="1">
+          <w:hyperlink w:anchor="_Toc121765232" w:history="1">
             <w:r>
               <w:rPr>
                 <w:rStyle w:val="Hyperlink"/>
@@ -967,7 +967,7 @@
                 <w:noProof/>
                 <w:webHidden/>
               </w:rPr>
-              <w:instrText xml:space="preserve"> PAGEREF _Toc121695015 \h </w:instrText>
+              <w:instrText xml:space="preserve"> PAGEREF _Toc121765232 \h </w:instrText>
             </w:r>
             <w:r>
               <w:rPr>
@@ -987,7 +987,7 @@
                 <w:noProof/>
                 <w:webHidden/>
               </w:rPr>
-              <w:t>7</w:t>
+              <w:t>8</w:t>
             </w:r>
             <w:r>
               <w:rPr>
@@ -1010,7 +1010,7 @@
               <w:lang w:val="en-CA" w:eastAsia="en-CA"/>
             </w:rPr>
           </w:pPr>
-          <w:hyperlink w:anchor="_Toc121695016" w:history="1">
+          <w:hyperlink w:anchor="_Toc121765233" w:history="1">
             <w:r>
               <w:rPr>
                 <w:rStyle w:val="Hyperlink"/>
@@ -1037,7 +1037,7 @@
                 <w:noProof/>
                 <w:webHidden/>
               </w:rPr>
-              <w:instrText xml:space="preserve"> PAGEREF _Toc121695016 \h </w:instrText>
+              <w:instrText xml:space="preserve"> PAGEREF _Toc121765233 \h </w:instrText>
             </w:r>
             <w:r>
               <w:rPr>
@@ -1057,7 +1057,7 @@
                 <w:noProof/>
                 <w:webHidden/>
               </w:rPr>
-              <w:t>7</w:t>
+              <w:t>9</w:t>
             </w:r>
             <w:r>
               <w:rPr>
@@ -1096,7 +1096,7 @@
       <w:pPr>
         <w:pStyle w:val="Heading1"/>
       </w:pPr>
-      <w:bookmarkStart w:id="0" w:name="_Toc121695006"/>
+      <w:bookmarkStart w:id="0" w:name="_Toc121765223"/>
       <w:r>
         <w:lastRenderedPageBreak/>
         <w:t>Introduction</w:t>
@@ -1135,7 +1135,7 @@
           <w:color w:val="ED7D31" w:themeColor="accent2"/>
         </w:rPr>
       </w:pPr>
-      <w:bookmarkStart w:id="1" w:name="_Toc121695007"/>
+      <w:bookmarkStart w:id="1" w:name="_Toc121765224"/>
       <w:r>
         <w:rPr>
           <w:color w:val="ED7D31" w:themeColor="accent2"/>
@@ -1251,7 +1251,7 @@
       <w:pPr>
         <w:pStyle w:val="Heading1"/>
       </w:pPr>
-      <w:bookmarkStart w:id="2" w:name="_Toc121695008"/>
+      <w:bookmarkStart w:id="2" w:name="_Toc121765225"/>
       <w:r>
         <w:t>Graphical User Interface</w:t>
       </w:r>
@@ -1261,7 +1261,7 @@
       <w:pPr>
         <w:pStyle w:val="Heading1"/>
       </w:pPr>
-      <w:bookmarkStart w:id="3" w:name="_Toc121695009"/>
+      <w:bookmarkStart w:id="3" w:name="_Toc121765226"/>
       <w:r>
         <w:rPr>
           <w:color w:val="ED7D31" w:themeColor="accent2"/>
@@ -1325,39 +1325,22 @@
     </w:p>
     <w:p>
       <w:pPr>
-        <w:ind w:firstLine="720"/>
-      </w:pPr>
-    </w:p>
-    <w:p>
-      <w:pPr>
-        <w:ind w:firstLine="720"/>
-      </w:pPr>
-    </w:p>
-    <w:p>
-      <w:pPr>
-        <w:ind w:firstLine="720"/>
-      </w:pPr>
-    </w:p>
-    <w:p>
-      <w:pPr>
-        <w:ind w:firstLine="720"/>
-      </w:pPr>
-    </w:p>
-    <w:p>
-      <w:pPr>
-        <w:ind w:firstLine="720"/>
-      </w:pPr>
-    </w:p>
-    <w:p>
-      <w:pPr>
-        <w:ind w:firstLine="720"/>
-      </w:pPr>
+        <w:rPr>
+          <w:rFonts w:asciiTheme="majorHAnsi" w:eastAsiaTheme="majorEastAsia" w:hAnsiTheme="majorHAnsi" w:cstheme="majorBidi"/>
+          <w:color w:val="2F5496" w:themeColor="accent1" w:themeShade="BF"/>
+          <w:sz w:val="40"/>
+          <w:szCs w:val="32"/>
+        </w:rPr>
+      </w:pPr>
+      <w:r>
+        <w:br w:type="page"/>
+      </w:r>
     </w:p>
     <w:p>
       <w:pPr>
         <w:pStyle w:val="Heading1"/>
       </w:pPr>
-      <w:bookmarkStart w:id="4" w:name="_Toc121695010"/>
+      <w:bookmarkStart w:id="4" w:name="_Toc121765227"/>
       <w:r>
         <w:lastRenderedPageBreak/>
         <w:t>User Management System</w:t>
@@ -1396,17 +1379,17 @@
       <w:r>
         <w:t xml:space="preserve"> button to verify and retrieve the data that corresponds to them.</w:t>
       </w:r>
-    </w:p>
-    <w:p>
-      <w:r>
-        <w:rPr>
-          <w:noProof/>
-        </w:rPr>
+      <w:r>
+        <w:t xml:space="preserve"> The user also can change the application’s language in the login screen to either English, French or Spanish.</w:t>
+      </w:r>
+    </w:p>
+    <w:p>
+      <w:r>
         <w:drawing>
-          <wp:inline distT="0" distB="0" distL="0" distR="0" wp14:anchorId="45E8F79D" wp14:editId="6AE8205F">
-            <wp:extent cx="5867400" cy="2457804"/>
+          <wp:inline distT="0" distB="0" distL="0" distR="0" wp14:anchorId="1A0A7F9E" wp14:editId="6EEBEE0D">
+            <wp:extent cx="5235394" cy="3711262"/>
             <wp:effectExtent l="0" t="0" r="0" b="0"/>
-            <wp:docPr id="3" name="Picture 3"/>
+            <wp:docPr id="6" name="Picture 6" descr="Graphical user interface, application&#10;&#10;Description automatically generated"/>
             <wp:cNvGraphicFramePr>
               <a:graphicFrameLocks xmlns:a="http://schemas.openxmlformats.org/drawingml/2006/main" noChangeAspect="1"/>
             </wp:cNvGraphicFramePr>
@@ -1414,103 +1397,11 @@
               <a:graphicData uri="http://schemas.openxmlformats.org/drawingml/2006/picture">
                 <pic:pic xmlns:pic="http://schemas.openxmlformats.org/drawingml/2006/picture">
                   <pic:nvPicPr>
-                    <pic:cNvPr id="0" name="Picture 1"/>
-                    <pic:cNvPicPr>
-                      <a:picLocks noChangeAspect="1" noChangeArrowheads="1"/>
-                    </pic:cNvPicPr>
-                  </pic:nvPicPr>
-                  <pic:blipFill>
-                    <a:blip r:embed="rId10">
-                      <a:extLst>
-                        <a:ext uri="{28A0092B-C50C-407E-A947-70E740481C1C}">
-                          <a14:useLocalDpi xmlns:a14="http://schemas.microsoft.com/office/drawing/2010/main" val="0"/>
-                        </a:ext>
-                      </a:extLst>
-                    </a:blip>
-                    <a:srcRect/>
-                    <a:stretch>
-                      <a:fillRect/>
-                    </a:stretch>
-                  </pic:blipFill>
-                  <pic:spPr bwMode="auto">
-                    <a:xfrm>
-                      <a:off x="0" y="0"/>
-                      <a:ext cx="5921782" cy="2480584"/>
-                    </a:xfrm>
-                    <a:prstGeom prst="rect">
-                      <a:avLst/>
-                    </a:prstGeom>
-                    <a:noFill/>
-                    <a:ln>
-                      <a:noFill/>
-                    </a:ln>
-                  </pic:spPr>
-                </pic:pic>
-              </a:graphicData>
-            </a:graphic>
-          </wp:inline>
-        </w:drawing>
-      </w:r>
-    </w:p>
-    <w:p>
-      <w:pPr>
-        <w:pStyle w:val="Heading1"/>
-        <w:rPr>
-          <w:color w:val="ED7D31" w:themeColor="accent2"/>
-        </w:rPr>
-      </w:pPr>
-      <w:bookmarkStart w:id="5" w:name="_Toc121695011"/>
-      <w:r>
-        <w:rPr>
-          <w:color w:val="ED7D31" w:themeColor="accent2"/>
-        </w:rPr>
-        <w:t>Home Page</w:t>
-      </w:r>
-      <w:bookmarkEnd w:id="5"/>
-    </w:p>
-    <w:p>
-      <w:pPr>
-        <w:ind w:firstLine="720"/>
-        <w:rPr>
-          <w:noProof/>
-        </w:rPr>
-      </w:pPr>
-      <w:r>
-        <w:t>Just a quick recap on what the user is working on with an added calendar to inform the user of the date.</w:t>
-      </w:r>
-      <w:r>
-        <w:rPr>
-          <w:noProof/>
-        </w:rPr>
-        <w:t xml:space="preserve"> </w:t>
-      </w:r>
-      <w:r>
-        <w:rPr>
-          <w:noProof/>
-        </w:rPr>
-        <w:drawing>
-          <wp:inline distT="0" distB="0" distL="0" distR="0" wp14:anchorId="0AB9416A" wp14:editId="000F2C2B">
-            <wp:extent cx="5629275" cy="2205990"/>
-            <wp:effectExtent l="0" t="0" r="9525" b="3810"/>
-            <wp:docPr id="2" name="Picture 2" descr="Calendar&#10;&#10;Description automatically generated"/>
-            <wp:cNvGraphicFramePr>
-              <a:graphicFrameLocks xmlns:a="http://schemas.openxmlformats.org/drawingml/2006/main" noChangeAspect="1"/>
-            </wp:cNvGraphicFramePr>
-            <a:graphic xmlns:a="http://schemas.openxmlformats.org/drawingml/2006/main">
-              <a:graphicData uri="http://schemas.openxmlformats.org/drawingml/2006/picture">
-                <pic:pic xmlns:pic="http://schemas.openxmlformats.org/drawingml/2006/picture">
-                  <pic:nvPicPr>
-                    <pic:cNvPr id="2" name="Picture 2" descr="Calendar&#10;&#10;Description automatically generated"/>
+                    <pic:cNvPr id="6" name="Picture 6" descr="Graphical user interface, application&#10;&#10;Description automatically generated"/>
                     <pic:cNvPicPr/>
                   </pic:nvPicPr>
                   <pic:blipFill>
-                    <a:blip r:embed="rId11">
-                      <a:extLst>
-                        <a:ext uri="{28A0092B-C50C-407E-A947-70E740481C1C}">
-                          <a14:useLocalDpi xmlns:a14="http://schemas.microsoft.com/office/drawing/2010/main" val="0"/>
-                        </a:ext>
-                      </a:extLst>
-                    </a:blip>
+                    <a:blip r:embed="rId10"/>
                     <a:stretch>
                       <a:fillRect/>
                     </a:stretch>
@@ -1518,7 +1409,7 @@
                   <pic:spPr>
                     <a:xfrm>
                       <a:off x="0" y="0"/>
-                      <a:ext cx="5640236" cy="2210285"/>
+                      <a:ext cx="5235394" cy="3711262"/>
                     </a:xfrm>
                     <a:prstGeom prst="rect">
                       <a:avLst/>
@@ -1533,55 +1424,64 @@
     </w:p>
     <w:p>
       <w:pPr>
+        <w:rPr>
+          <w:rFonts w:asciiTheme="majorHAnsi" w:eastAsiaTheme="majorEastAsia" w:hAnsiTheme="majorHAnsi" w:cstheme="majorBidi"/>
+          <w:color w:val="ED7D31" w:themeColor="accent2"/>
+          <w:sz w:val="40"/>
+          <w:szCs w:val="32"/>
+        </w:rPr>
+      </w:pPr>
+      <w:r>
+        <w:rPr>
+          <w:color w:val="ED7D31" w:themeColor="accent2"/>
+        </w:rPr>
+        <w:br w:type="page"/>
+      </w:r>
+    </w:p>
+    <w:p>
+      <w:pPr>
+        <w:pStyle w:val="Heading1"/>
+        <w:rPr>
+          <w:color w:val="ED7D31" w:themeColor="accent2"/>
+        </w:rPr>
+      </w:pPr>
+      <w:bookmarkStart w:id="5" w:name="_Toc121765228"/>
+      <w:r>
+        <w:rPr>
+          <w:color w:val="ED7D31" w:themeColor="accent2"/>
+        </w:rPr>
+        <w:lastRenderedPageBreak/>
+        <w:t>Home Page</w:t>
+      </w:r>
+      <w:bookmarkEnd w:id="5"/>
+    </w:p>
+    <w:p>
+      <w:pPr>
         <w:ind w:firstLine="720"/>
+      </w:pPr>
+      <w:r>
+        <w:t xml:space="preserve">The home screen features a calendar so the user can know which day it is. This screen also shows </w:t>
+      </w:r>
+      <w:r>
+        <w:t>all the ongoing studies and a list of all the users that are signed up for the application.</w:t>
+      </w:r>
+    </w:p>
+    <w:p>
+      <w:pPr>
+        <w:ind w:firstLine="720"/>
         <w:rPr>
           <w:noProof/>
         </w:rPr>
       </w:pPr>
-    </w:p>
-    <w:p>
-      <w:pPr>
-        <w:ind w:firstLine="720"/>
+      <w:r>
         <w:rPr>
           <w:noProof/>
         </w:rPr>
-      </w:pPr>
-    </w:p>
-    <w:p>
-      <w:pPr>
-        <w:ind w:firstLine="720"/>
-      </w:pPr>
-    </w:p>
-    <w:p>
-      <w:pPr>
-        <w:pStyle w:val="Heading1"/>
-      </w:pPr>
-      <w:bookmarkStart w:id="6" w:name="_Toc121695012"/>
-      <w:r>
-        <w:lastRenderedPageBreak/>
-        <w:t>Studies Page</w:t>
-      </w:r>
-      <w:bookmarkEnd w:id="6"/>
-    </w:p>
-    <w:p>
-      <w:r>
-        <w:tab/>
-        <w:t>Within the three different lists of current, previous, and pending studies</w:t>
-      </w:r>
-      <w:r>
-        <w:t xml:space="preserve"> the user filter specific studies by searching things such as groups of mice, specific users, and specific date.</w:t>
-      </w:r>
-    </w:p>
-    <w:p>
-      <w:r>
-        <w:rPr>
-          <w:noProof/>
-        </w:rPr>
         <w:drawing>
-          <wp:inline distT="0" distB="0" distL="0" distR="0" wp14:anchorId="6325A0A2" wp14:editId="1372287F">
-            <wp:extent cx="5943600" cy="4124325"/>
-            <wp:effectExtent l="0" t="0" r="0" b="9525"/>
-            <wp:docPr id="7" name="Picture 7"/>
+          <wp:inline distT="0" distB="0" distL="0" distR="0" wp14:anchorId="3B09D575" wp14:editId="034EBB68">
+            <wp:extent cx="5646909" cy="4016088"/>
+            <wp:effectExtent l="0" t="0" r="0" b="3810"/>
+            <wp:docPr id="10" name="Picture 10" descr="A picture containing table&#10;&#10;Description automatically generated"/>
             <wp:cNvGraphicFramePr>
               <a:graphicFrameLocks xmlns:a="http://schemas.openxmlformats.org/drawingml/2006/main" noChangeAspect="1"/>
             </wp:cNvGraphicFramePr>
@@ -1589,36 +1489,23 @@
               <a:graphicData uri="http://schemas.openxmlformats.org/drawingml/2006/picture">
                 <pic:pic xmlns:pic="http://schemas.openxmlformats.org/drawingml/2006/picture">
                   <pic:nvPicPr>
-                    <pic:cNvPr id="0" name="Picture 4"/>
-                    <pic:cNvPicPr>
-                      <a:picLocks noChangeAspect="1" noChangeArrowheads="1"/>
-                    </pic:cNvPicPr>
+                    <pic:cNvPr id="10" name="Picture 10" descr="A picture containing table&#10;&#10;Description automatically generated"/>
+                    <pic:cNvPicPr/>
                   </pic:nvPicPr>
                   <pic:blipFill>
-                    <a:blip r:embed="rId12">
-                      <a:extLst>
-                        <a:ext uri="{28A0092B-C50C-407E-A947-70E740481C1C}">
-                          <a14:useLocalDpi xmlns:a14="http://schemas.microsoft.com/office/drawing/2010/main" val="0"/>
-                        </a:ext>
-                      </a:extLst>
-                    </a:blip>
-                    <a:srcRect/>
+                    <a:blip r:embed="rId11"/>
                     <a:stretch>
                       <a:fillRect/>
                     </a:stretch>
                   </pic:blipFill>
-                  <pic:spPr bwMode="auto">
+                  <pic:spPr>
                     <a:xfrm>
                       <a:off x="0" y="0"/>
-                      <a:ext cx="5943600" cy="4124325"/>
+                      <a:ext cx="5646909" cy="4016088"/>
                     </a:xfrm>
                     <a:prstGeom prst="rect">
                       <a:avLst/>
                     </a:prstGeom>
-                    <a:noFill/>
-                    <a:ln>
-                      <a:noFill/>
-                    </a:ln>
                   </pic:spPr>
                 </pic:pic>
               </a:graphicData>
@@ -1627,70 +1514,59 @@
         </w:drawing>
       </w:r>
     </w:p>
-    <w:p/>
-    <w:p/>
-    <w:p/>
-    <w:p/>
-    <w:p/>
-    <w:p/>
-    <w:p/>
-    <w:p/>
-    <w:p/>
-    <w:p/>
+    <w:p>
+      <w:pPr>
+        <w:ind w:firstLine="720"/>
+      </w:pPr>
+    </w:p>
+    <w:p>
+      <w:pPr>
+        <w:rPr>
+          <w:rFonts w:asciiTheme="majorHAnsi" w:eastAsiaTheme="majorEastAsia" w:hAnsiTheme="majorHAnsi" w:cstheme="majorBidi"/>
+          <w:color w:val="2F5496" w:themeColor="accent1" w:themeShade="BF"/>
+          <w:sz w:val="40"/>
+          <w:szCs w:val="32"/>
+        </w:rPr>
+      </w:pPr>
+      <w:r>
+        <w:br w:type="page"/>
+      </w:r>
+    </w:p>
     <w:p>
       <w:pPr>
         <w:pStyle w:val="Heading1"/>
-        <w:rPr>
-          <w:color w:val="ED7D31" w:themeColor="accent2"/>
-        </w:rPr>
-      </w:pPr>
-      <w:bookmarkStart w:id="7" w:name="_Toc121695013"/>
-      <w:r>
-        <w:rPr>
-          <w:color w:val="ED7D31" w:themeColor="accent2"/>
-        </w:rPr>
+      </w:pPr>
+      <w:bookmarkStart w:id="6" w:name="_Toc121765229"/>
+      <w:r>
         <w:lastRenderedPageBreak/>
-        <w:t>Mice Page</w:t>
-      </w:r>
-      <w:bookmarkEnd w:id="7"/>
+        <w:t>Studies Page</w:t>
+      </w:r>
+      <w:bookmarkEnd w:id="6"/>
     </w:p>
     <w:p>
       <w:r>
         <w:tab/>
-        <w:t>On this page, you can either create or select a mouse.</w:t>
-      </w:r>
-    </w:p>
-    <w:p>
-      <w:r>
-        <w:t>Select: Organized by groups you can select what actions you want to do with a mouse such as dosing or putting it down.</w:t>
-      </w:r>
-    </w:p>
-    <w:p>
-      <w:r>
-        <w:t>Creating: input all the different information such as</w:t>
-      </w:r>
-      <w:r>
-        <w:t xml:space="preserve">: Id, </w:t>
-      </w:r>
-      <w:proofErr w:type="spellStart"/>
-      <w:r>
-        <w:t>groupId</w:t>
-      </w:r>
-      <w:proofErr w:type="spellEnd"/>
-      <w:r>
-        <w:t>, height, length, width, weight, weight, dose, dose2, comments, and tumor Information.</w:t>
-      </w:r>
-    </w:p>
-    <w:p>
-      <w:r>
-        <w:rPr>
-          <w:noProof/>
-        </w:rPr>
+      </w:r>
+      <w:r>
+        <w:t xml:space="preserve">Within the Studies page, the user can view the list of all the </w:t>
+      </w:r>
+      <w:r>
+        <w:t>previous, ongoing or pending studies</w:t>
+      </w:r>
+      <w:r>
+        <w:t>.</w:t>
+      </w:r>
+      <w:r>
+        <w:t xml:space="preserve"> They can add a study, edit a study, or even assign themselves to a study.</w:t>
+      </w:r>
+    </w:p>
+    <w:p>
+      <w:r>
         <w:drawing>
-          <wp:inline distT="0" distB="0" distL="0" distR="0" wp14:anchorId="484B4E1C" wp14:editId="01699C7C">
-            <wp:extent cx="5934075" cy="4152900"/>
-            <wp:effectExtent l="0" t="0" r="9525" b="0"/>
-            <wp:docPr id="8" name="Picture 8"/>
+          <wp:inline distT="0" distB="0" distL="0" distR="0" wp14:anchorId="5205751D" wp14:editId="2027B3A6">
+            <wp:extent cx="5943600" cy="4201160"/>
+            <wp:effectExtent l="0" t="0" r="0" b="8890"/>
+            <wp:docPr id="12" name="Picture 12" descr="Table&#10;&#10;Description automatically generated"/>
             <wp:cNvGraphicFramePr>
               <a:graphicFrameLocks xmlns:a="http://schemas.openxmlformats.org/drawingml/2006/main" noChangeAspect="1"/>
             </wp:cNvGraphicFramePr>
@@ -1698,36 +1574,23 @@
               <a:graphicData uri="http://schemas.openxmlformats.org/drawingml/2006/picture">
                 <pic:pic xmlns:pic="http://schemas.openxmlformats.org/drawingml/2006/picture">
                   <pic:nvPicPr>
-                    <pic:cNvPr id="0" name="Picture 5"/>
-                    <pic:cNvPicPr>
-                      <a:picLocks noChangeAspect="1" noChangeArrowheads="1"/>
-                    </pic:cNvPicPr>
+                    <pic:cNvPr id="12" name="Picture 12" descr="Table&#10;&#10;Description automatically generated"/>
+                    <pic:cNvPicPr/>
                   </pic:nvPicPr>
                   <pic:blipFill>
-                    <a:blip r:embed="rId13">
-                      <a:extLst>
-                        <a:ext uri="{28A0092B-C50C-407E-A947-70E740481C1C}">
-                          <a14:useLocalDpi xmlns:a14="http://schemas.microsoft.com/office/drawing/2010/main" val="0"/>
-                        </a:ext>
-                      </a:extLst>
-                    </a:blip>
-                    <a:srcRect/>
+                    <a:blip r:embed="rId12"/>
                     <a:stretch>
                       <a:fillRect/>
                     </a:stretch>
                   </pic:blipFill>
-                  <pic:spPr bwMode="auto">
+                  <pic:spPr>
                     <a:xfrm>
                       <a:off x="0" y="0"/>
-                      <a:ext cx="5934075" cy="4152900"/>
+                      <a:ext cx="5943600" cy="4201160"/>
                     </a:xfrm>
                     <a:prstGeom prst="rect">
                       <a:avLst/>
                     </a:prstGeom>
-                    <a:noFill/>
-                    <a:ln>
-                      <a:noFill/>
-                    </a:ln>
                   </pic:spPr>
                 </pic:pic>
               </a:graphicData>
@@ -1736,39 +1599,58 @@
         </w:drawing>
       </w:r>
     </w:p>
-    <w:p/>
-    <w:p/>
-    <w:p/>
-    <w:p/>
-    <w:p/>
-    <w:p/>
-    <w:p/>
+    <w:p>
+      <w:pPr>
+        <w:rPr>
+          <w:rFonts w:asciiTheme="majorHAnsi" w:eastAsiaTheme="majorEastAsia" w:hAnsiTheme="majorHAnsi" w:cstheme="majorBidi"/>
+          <w:color w:val="ED7D31" w:themeColor="accent2"/>
+          <w:sz w:val="40"/>
+          <w:szCs w:val="32"/>
+        </w:rPr>
+      </w:pPr>
+      <w:r>
+        <w:rPr>
+          <w:color w:val="ED7D31" w:themeColor="accent2"/>
+        </w:rPr>
+        <w:br w:type="page"/>
+      </w:r>
+    </w:p>
     <w:p>
       <w:pPr>
         <w:pStyle w:val="Heading1"/>
-      </w:pPr>
-      <w:bookmarkStart w:id="8" w:name="_Toc121695014"/>
-      <w:r>
+        <w:rPr>
+          <w:color w:val="ED7D31" w:themeColor="accent2"/>
+        </w:rPr>
+      </w:pPr>
+      <w:bookmarkStart w:id="7" w:name="_Toc121765230"/>
+      <w:r>
+        <w:rPr>
+          <w:color w:val="ED7D31" w:themeColor="accent2"/>
+        </w:rPr>
         <w:lastRenderedPageBreak/>
-        <w:t>Logs Page</w:t>
-      </w:r>
-      <w:bookmarkEnd w:id="8"/>
-    </w:p>
-    <w:p>
-      <w:r>
-        <w:t>View and create Logs.</w:t>
-      </w:r>
-    </w:p>
-    <w:p>
-      <w:r>
-        <w:rPr>
-          <w:noProof/>
-        </w:rPr>
+        <w:t>Mice Page</w:t>
+      </w:r>
+      <w:bookmarkEnd w:id="7"/>
+    </w:p>
+    <w:p>
+      <w:r>
+        <w:tab/>
+        <w:t>On th</w:t>
+      </w:r>
+      <w:r>
+        <w:t>e Mice page, you can create a mouse, edit a mouse or create a new group</w:t>
+      </w:r>
+      <w:r>
+        <w:t>.</w:t>
+      </w:r>
+    </w:p>
+    <w:p>
+      <w:r>
         <w:drawing>
-          <wp:inline distT="0" distB="0" distL="0" distR="0" wp14:anchorId="49C3651C" wp14:editId="3FE8A784">
-            <wp:extent cx="5934075" cy="4171950"/>
-            <wp:effectExtent l="0" t="0" r="9525" b="0"/>
-            <wp:docPr id="9" name="Picture 9"/>
+          <wp:inline distT="0" distB="0" distL="0" distR="0" wp14:anchorId="3DAC0D99" wp14:editId="4EBAE376">
+            <wp:extent cx="5943600" cy="4201160"/>
+            <wp:effectExtent l="0" t="0" r="0" b="8890"/>
+            <wp:docPr id="16" name="Picture 16" descr="Table&#10;&#10;Description automatically generated"/>
             <wp:cNvGraphicFramePr>
               <a:graphicFrameLocks xmlns:a="http://schemas.openxmlformats.org/drawingml/2006/main" noChangeAspect="1"/>
             </wp:cNvGraphicFramePr>
@@ -1776,36 +1658,23 @@
               <a:graphicData uri="http://schemas.openxmlformats.org/drawingml/2006/picture">
                 <pic:pic xmlns:pic="http://schemas.openxmlformats.org/drawingml/2006/picture">
                   <pic:nvPicPr>
-                    <pic:cNvPr id="0" name="Picture 6"/>
-                    <pic:cNvPicPr>
-                      <a:picLocks noChangeAspect="1" noChangeArrowheads="1"/>
-                    </pic:cNvPicPr>
+                    <pic:cNvPr id="16" name="Picture 16" descr="Table&#10;&#10;Description automatically generated"/>
+                    <pic:cNvPicPr/>
                   </pic:nvPicPr>
                   <pic:blipFill>
-                    <a:blip r:embed="rId14">
-                      <a:extLst>
-                        <a:ext uri="{28A0092B-C50C-407E-A947-70E740481C1C}">
-                          <a14:useLocalDpi xmlns:a14="http://schemas.microsoft.com/office/drawing/2010/main" val="0"/>
-                        </a:ext>
-                      </a:extLst>
-                    </a:blip>
-                    <a:srcRect/>
+                    <a:blip r:embed="rId13"/>
                     <a:stretch>
                       <a:fillRect/>
                     </a:stretch>
                   </pic:blipFill>
-                  <pic:spPr bwMode="auto">
+                  <pic:spPr>
                     <a:xfrm>
                       <a:off x="0" y="0"/>
-                      <a:ext cx="5934075" cy="4171950"/>
+                      <a:ext cx="5943600" cy="4201160"/>
                     </a:xfrm>
                     <a:prstGeom prst="rect">
                       <a:avLst/>
                     </a:prstGeom>
-                    <a:noFill/>
-                    <a:ln>
-                      <a:noFill/>
-                    </a:ln>
                   </pic:spPr>
                 </pic:pic>
               </a:graphicData>
@@ -1814,48 +1683,45 @@
         </w:drawing>
       </w:r>
     </w:p>
-    <w:p/>
-    <w:p/>
-    <w:p/>
-    <w:p/>
-    <w:p/>
-    <w:p/>
-    <w:p/>
-    <w:p/>
-    <w:p/>
-    <w:p/>
+    <w:p>
+      <w:pPr>
+        <w:rPr>
+          <w:rFonts w:asciiTheme="majorHAnsi" w:eastAsiaTheme="majorEastAsia" w:hAnsiTheme="majorHAnsi" w:cstheme="majorBidi"/>
+          <w:color w:val="2F5496" w:themeColor="accent1" w:themeShade="BF"/>
+          <w:sz w:val="40"/>
+          <w:szCs w:val="32"/>
+        </w:rPr>
+      </w:pPr>
+      <w:r>
+        <w:br w:type="page"/>
+      </w:r>
+    </w:p>
     <w:p>
       <w:pPr>
         <w:pStyle w:val="Heading1"/>
-        <w:rPr>
-          <w:color w:val="ED7D31" w:themeColor="accent2"/>
-        </w:rPr>
-      </w:pPr>
-      <w:bookmarkStart w:id="9" w:name="_Toc121695015"/>
-      <w:r>
-        <w:rPr>
-          <w:color w:val="ED7D31" w:themeColor="accent2"/>
-        </w:rPr>
+      </w:pPr>
+      <w:bookmarkStart w:id="8" w:name="_Toc121765231"/>
+      <w:r>
         <w:lastRenderedPageBreak/>
-        <w:t>Account page</w:t>
-      </w:r>
-      <w:bookmarkEnd w:id="9"/>
-    </w:p>
-    <w:p>
-      <w:r>
-        <w:t>This page provides details, private notes, the studies they’re responsible for of the current user.</w:t>
-      </w:r>
-    </w:p>
-    <w:p>
-      <w:r>
-        <w:rPr>
-          <w:noProof/>
-        </w:rPr>
+        <w:t>Logs Page</w:t>
+      </w:r>
+      <w:bookmarkEnd w:id="8"/>
+    </w:p>
+    <w:p>
+      <w:r>
+        <w:t>On the logs page, the user can create logs to document any information on a certain mouse and its tumor information</w:t>
+      </w:r>
+      <w:r>
+        <w:t>.</w:t>
+      </w:r>
+    </w:p>
+    <w:p>
+      <w:r>
         <w:drawing>
-          <wp:inline distT="0" distB="0" distL="0" distR="0" wp14:anchorId="6C7E9071" wp14:editId="1D6CEEF0">
-            <wp:extent cx="5943600" cy="4171950"/>
-            <wp:effectExtent l="0" t="0" r="0" b="0"/>
-            <wp:docPr id="11" name="Picture 11"/>
+          <wp:inline distT="0" distB="0" distL="0" distR="0" wp14:anchorId="6F811A9F" wp14:editId="1490D75D">
+            <wp:extent cx="5943600" cy="4201160"/>
+            <wp:effectExtent l="0" t="0" r="0" b="8890"/>
+            <wp:docPr id="17" name="Picture 17" descr="Graphical user interface, table&#10;&#10;Description automatically generated with medium confidence"/>
             <wp:cNvGraphicFramePr>
               <a:graphicFrameLocks xmlns:a="http://schemas.openxmlformats.org/drawingml/2006/main" noChangeAspect="1"/>
             </wp:cNvGraphicFramePr>
@@ -1863,36 +1729,23 @@
               <a:graphicData uri="http://schemas.openxmlformats.org/drawingml/2006/picture">
                 <pic:pic xmlns:pic="http://schemas.openxmlformats.org/drawingml/2006/picture">
                   <pic:nvPicPr>
-                    <pic:cNvPr id="0" name="Picture 8"/>
-                    <pic:cNvPicPr>
-                      <a:picLocks noChangeAspect="1" noChangeArrowheads="1"/>
-                    </pic:cNvPicPr>
+                    <pic:cNvPr id="17" name="Picture 17" descr="Graphical user interface, table&#10;&#10;Description automatically generated with medium confidence"/>
+                    <pic:cNvPicPr/>
                   </pic:nvPicPr>
                   <pic:blipFill>
-                    <a:blip r:embed="rId15">
-                      <a:extLst>
-                        <a:ext uri="{28A0092B-C50C-407E-A947-70E740481C1C}">
-                          <a14:useLocalDpi xmlns:a14="http://schemas.microsoft.com/office/drawing/2010/main" val="0"/>
-                        </a:ext>
-                      </a:extLst>
-                    </a:blip>
-                    <a:srcRect/>
+                    <a:blip r:embed="rId14"/>
                     <a:stretch>
                       <a:fillRect/>
                     </a:stretch>
                   </pic:blipFill>
-                  <pic:spPr bwMode="auto">
+                  <pic:spPr>
                     <a:xfrm>
                       <a:off x="0" y="0"/>
-                      <a:ext cx="5943600" cy="4171950"/>
+                      <a:ext cx="5943600" cy="4201160"/>
                     </a:xfrm>
                     <a:prstGeom prst="rect">
                       <a:avLst/>
                     </a:prstGeom>
-                    <a:noFill/>
-                    <a:ln>
-                      <a:noFill/>
-                    </a:ln>
                   </pic:spPr>
                 </pic:pic>
               </a:graphicData>
@@ -1901,43 +1754,77 @@
         </w:drawing>
       </w:r>
     </w:p>
-    <w:p/>
     <w:p>
       <w:pPr>
         <w:rPr>
           <w:rFonts w:asciiTheme="majorHAnsi" w:eastAsiaTheme="majorEastAsia" w:hAnsiTheme="majorHAnsi" w:cstheme="majorBidi"/>
-          <w:color w:val="2F5496" w:themeColor="accent1" w:themeShade="BF"/>
+          <w:color w:val="ED7D31" w:themeColor="accent2"/>
           <w:sz w:val="40"/>
           <w:szCs w:val="32"/>
         </w:rPr>
       </w:pPr>
-      <w:bookmarkStart w:id="10" w:name="_Toc121695016"/>
-      <w:r>
+      <w:r>
+        <w:rPr>
+          <w:color w:val="ED7D31" w:themeColor="accent2"/>
+        </w:rPr>
         <w:br w:type="page"/>
       </w:r>
     </w:p>
     <w:p>
       <w:pPr>
         <w:pStyle w:val="Heading1"/>
-      </w:pPr>
-      <w:r>
+        <w:rPr>
+          <w:color w:val="ED7D31" w:themeColor="accent2"/>
+        </w:rPr>
+      </w:pPr>
+      <w:bookmarkStart w:id="9" w:name="_Toc121765232"/>
+      <w:r>
+        <w:rPr>
+          <w:color w:val="ED7D31" w:themeColor="accent2"/>
+        </w:rPr>
         <w:lastRenderedPageBreak/>
-        <w:t>Settings Page</w:t>
-      </w:r>
-      <w:bookmarkEnd w:id="10"/>
-    </w:p>
-    <w:p>
-      <w:r>
-        <w:t>General application uses such as logging out, an about us, and finally to create a new user.</w:t>
+        <w:t>Account page</w:t>
+      </w:r>
+      <w:bookmarkEnd w:id="9"/>
+    </w:p>
+    <w:p>
+      <w:r>
+        <w:t>Th</w:t>
+      </w:r>
+      <w:r>
+        <w:t xml:space="preserve">e account page provides </w:t>
+      </w:r>
+      <w:r>
+        <w:t>information on the user that is currently logged in and allows them to change/update their information</w:t>
+      </w:r>
+      <w:r>
+        <w:t>.</w:t>
+      </w:r>
+      <w:r>
+        <w:t xml:space="preserve"> The user </w:t>
+      </w:r>
+      <w:r>
+        <w:t>also has a private place to write down notes/comments</w:t>
+      </w:r>
+      <w:r>
+        <w:t xml:space="preserve"> if </w:t>
+      </w:r>
+      <w:proofErr w:type="gramStart"/>
+      <w:r>
+        <w:t>they</w:t>
+      </w:r>
+      <w:proofErr w:type="gramEnd"/>
+      <w:r>
+        <w:t xml:space="preserve"> so please.</w:t>
       </w:r>
     </w:p>
     <w:p>
       <w:r>
         <w:drawing>
-          <wp:inline distT="0" distB="0" distL="0" distR="0" wp14:anchorId="7D5D80BD" wp14:editId="0720C5C1">
-            <wp:extent cx="2552921" cy="2796782"/>
-            <wp:effectExtent l="0" t="0" r="0" b="3810"/>
-            <wp:docPr id="5" name="Picture 5" descr="Graphical user interface, application&#10;&#10;Description automatically generated"/>
+          <wp:inline distT="0" distB="0" distL="0" distR="0" wp14:anchorId="3EF500B6" wp14:editId="2F2CFE80">
+            <wp:extent cx="5943600" cy="4201160"/>
+            <wp:effectExtent l="0" t="0" r="0" b="8890"/>
+            <wp:docPr id="18" name="Picture 18" descr="Graphical user interface, application&#10;&#10;Description automatically generated"/>
             <wp:cNvGraphicFramePr>
               <a:graphicFrameLocks xmlns:a="http://schemas.openxmlformats.org/drawingml/2006/main" noChangeAspect="1"/>
             </wp:cNvGraphicFramePr>
@@ -1945,7 +1832,98 @@
               <a:graphicData uri="http://schemas.openxmlformats.org/drawingml/2006/picture">
                 <pic:pic xmlns:pic="http://schemas.openxmlformats.org/drawingml/2006/picture">
                   <pic:nvPicPr>
-                    <pic:cNvPr id="5" name="Picture 5" descr="Graphical user interface, application&#10;&#10;Description automatically generated"/>
+                    <pic:cNvPr id="18" name="Picture 18" descr="Graphical user interface, application&#10;&#10;Description automatically generated"/>
+                    <pic:cNvPicPr/>
+                  </pic:nvPicPr>
+                  <pic:blipFill>
+                    <a:blip r:embed="rId15"/>
+                    <a:stretch>
+                      <a:fillRect/>
+                    </a:stretch>
+                  </pic:blipFill>
+                  <pic:spPr>
+                    <a:xfrm>
+                      <a:off x="0" y="0"/>
+                      <a:ext cx="5943600" cy="4201160"/>
+                    </a:xfrm>
+                    <a:prstGeom prst="rect">
+                      <a:avLst/>
+                    </a:prstGeom>
+                  </pic:spPr>
+                </pic:pic>
+              </a:graphicData>
+            </a:graphic>
+          </wp:inline>
+        </w:drawing>
+      </w:r>
+    </w:p>
+    <w:p>
+      <w:pPr>
+        <w:rPr>
+          <w:rFonts w:asciiTheme="majorHAnsi" w:eastAsiaTheme="majorEastAsia" w:hAnsiTheme="majorHAnsi" w:cstheme="majorBidi"/>
+          <w:color w:val="2F5496" w:themeColor="accent1" w:themeShade="BF"/>
+          <w:sz w:val="40"/>
+          <w:szCs w:val="32"/>
+        </w:rPr>
+      </w:pPr>
+      <w:r>
+        <w:br w:type="page"/>
+      </w:r>
+    </w:p>
+    <w:p>
+      <w:pPr>
+        <w:pStyle w:val="Heading1"/>
+      </w:pPr>
+      <w:bookmarkStart w:id="10" w:name="_Toc121765233"/>
+      <w:r>
+        <w:lastRenderedPageBreak/>
+        <w:t>Settings Page</w:t>
+      </w:r>
+      <w:bookmarkEnd w:id="10"/>
+    </w:p>
+    <w:p>
+      <w:r>
+        <w:t xml:space="preserve">The Settings page </w:t>
+      </w:r>
+      <w:r>
+        <w:t>features g</w:t>
+      </w:r>
+      <w:r>
+        <w:t>eneral application uses such as logging out, an about us, and finally to create a new user.</w:t>
+      </w:r>
+      <w:r>
+        <w:t xml:space="preserve"> We also provided a special feature to watch a mouse dance to provide comfort to the pharmacologists if </w:t>
+      </w:r>
+      <w:proofErr w:type="gramStart"/>
+      <w:r>
+        <w:t>they</w:t>
+      </w:r>
+      <w:proofErr w:type="gramEnd"/>
+      <w:r>
+        <w:t xml:space="preserve"> so please.</w:t>
+      </w:r>
+      <w:r>
+        <w:t xml:space="preserve"> The user can also change the application’s language </w:t>
+      </w:r>
+      <w:r>
+        <w:t>in the settings screen.</w:t>
+      </w:r>
+    </w:p>
+    <w:p>
+      <w:r>
+        <w:drawing>
+          <wp:inline distT="0" distB="0" distL="0" distR="0" wp14:anchorId="658AD2E4" wp14:editId="371FE49F">
+            <wp:extent cx="1837067" cy="2243974"/>
+            <wp:effectExtent l="0" t="0" r="0" b="4445"/>
+            <wp:docPr id="19" name="Picture 19" descr="Graphical user interface, application&#10;&#10;Description automatically generated"/>
+            <wp:cNvGraphicFramePr>
+              <a:graphicFrameLocks xmlns:a="http://schemas.openxmlformats.org/drawingml/2006/main" noChangeAspect="1"/>
+            </wp:cNvGraphicFramePr>
+            <a:graphic xmlns:a="http://schemas.openxmlformats.org/drawingml/2006/main">
+              <a:graphicData uri="http://schemas.openxmlformats.org/drawingml/2006/picture">
+                <pic:pic xmlns:pic="http://schemas.openxmlformats.org/drawingml/2006/picture">
+                  <pic:nvPicPr>
+                    <pic:cNvPr id="19" name="Picture 19" descr="Graphical user interface, application&#10;&#10;Description automatically generated"/>
                     <pic:cNvPicPr/>
                   </pic:nvPicPr>
                   <pic:blipFill>
@@ -1957,7 +1935,7 @@
                   <pic:spPr>
                     <a:xfrm>
                       <a:off x="0" y="0"/>
-                      <a:ext cx="2552921" cy="2796782"/>
+                      <a:ext cx="1854889" cy="2265743"/>
                     </a:xfrm>
                     <a:prstGeom prst="rect">
                       <a:avLst/>
@@ -1969,17 +1947,12 @@
           </wp:inline>
         </w:drawing>
       </w:r>
-    </w:p>
-    <w:p>
-      <w:r>
-        <w:rPr>
-          <w:noProof/>
-        </w:rPr>
+      <w:r>
         <w:drawing>
-          <wp:inline distT="0" distB="0" distL="0" distR="0" wp14:anchorId="690E66D8" wp14:editId="10A23070">
-            <wp:extent cx="4752975" cy="2962275"/>
-            <wp:effectExtent l="0" t="0" r="9525" b="9525"/>
-            <wp:docPr id="13" name="Picture 13"/>
+          <wp:inline distT="0" distB="0" distL="0" distR="0" wp14:anchorId="14AA8F71" wp14:editId="6E4D9D17">
+            <wp:extent cx="2568163" cy="2263336"/>
+            <wp:effectExtent l="0" t="0" r="3810" b="3810"/>
+            <wp:docPr id="20" name="Picture 20" descr="Graphical user interface, application&#10;&#10;Description automatically generated"/>
             <wp:cNvGraphicFramePr>
               <a:graphicFrameLocks xmlns:a="http://schemas.openxmlformats.org/drawingml/2006/main" noChangeAspect="1"/>
             </wp:cNvGraphicFramePr>
@@ -1987,36 +1960,23 @@
               <a:graphicData uri="http://schemas.openxmlformats.org/drawingml/2006/picture">
                 <pic:pic xmlns:pic="http://schemas.openxmlformats.org/drawingml/2006/picture">
                   <pic:nvPicPr>
-                    <pic:cNvPr id="0" name="Picture 10"/>
-                    <pic:cNvPicPr>
-                      <a:picLocks noChangeAspect="1" noChangeArrowheads="1"/>
-                    </pic:cNvPicPr>
+                    <pic:cNvPr id="20" name="Picture 20" descr="Graphical user interface, application&#10;&#10;Description automatically generated"/>
+                    <pic:cNvPicPr/>
                   </pic:nvPicPr>
                   <pic:blipFill>
-                    <a:blip r:embed="rId17">
-                      <a:extLst>
-                        <a:ext uri="{28A0092B-C50C-407E-A947-70E740481C1C}">
-                          <a14:useLocalDpi xmlns:a14="http://schemas.microsoft.com/office/drawing/2010/main" val="0"/>
-                        </a:ext>
-                      </a:extLst>
-                    </a:blip>
-                    <a:srcRect/>
+                    <a:blip r:embed="rId17"/>
                     <a:stretch>
                       <a:fillRect/>
                     </a:stretch>
                   </pic:blipFill>
-                  <pic:spPr bwMode="auto">
+                  <pic:spPr>
                     <a:xfrm>
                       <a:off x="0" y="0"/>
-                      <a:ext cx="4752975" cy="2962275"/>
+                      <a:ext cx="2568163" cy="2263336"/>
                     </a:xfrm>
                     <a:prstGeom prst="rect">
                       <a:avLst/>
                     </a:prstGeom>
-                    <a:noFill/>
-                    <a:ln>
-                      <a:noFill/>
-                    </a:ln>
                   </pic:spPr>
                 </pic:pic>
               </a:graphicData>
@@ -2024,18 +1984,12 @@
           </wp:inline>
         </w:drawing>
       </w:r>
-    </w:p>
-    <w:p>
-      <w:r>
-        <w:rPr>
-          <w:noProof/>
-        </w:rPr>
-        <w:lastRenderedPageBreak/>
+      <w:r>
         <w:drawing>
-          <wp:inline distT="0" distB="0" distL="0" distR="0" wp14:anchorId="23F07C3D" wp14:editId="4F629BB3">
-            <wp:extent cx="5629275" cy="2038350"/>
-            <wp:effectExtent l="0" t="0" r="9525" b="0"/>
-            <wp:docPr id="14" name="Picture 14"/>
+          <wp:inline distT="0" distB="0" distL="0" distR="0" wp14:anchorId="403DDEBF" wp14:editId="20970980">
+            <wp:extent cx="3871295" cy="1447925"/>
+            <wp:effectExtent l="0" t="0" r="0" b="0"/>
+            <wp:docPr id="21" name="Picture 21" descr="A picture containing graphical user interface&#10;&#10;Description automatically generated"/>
             <wp:cNvGraphicFramePr>
               <a:graphicFrameLocks xmlns:a="http://schemas.openxmlformats.org/drawingml/2006/main" noChangeAspect="1"/>
             </wp:cNvGraphicFramePr>
@@ -2043,36 +1997,23 @@
               <a:graphicData uri="http://schemas.openxmlformats.org/drawingml/2006/picture">
                 <pic:pic xmlns:pic="http://schemas.openxmlformats.org/drawingml/2006/picture">
                   <pic:nvPicPr>
-                    <pic:cNvPr id="0" name="Picture 11"/>
-                    <pic:cNvPicPr>
-                      <a:picLocks noChangeAspect="1" noChangeArrowheads="1"/>
-                    </pic:cNvPicPr>
+                    <pic:cNvPr id="21" name="Picture 21" descr="A picture containing graphical user interface&#10;&#10;Description automatically generated"/>
+                    <pic:cNvPicPr/>
                   </pic:nvPicPr>
                   <pic:blipFill>
-                    <a:blip r:embed="rId18">
-                      <a:extLst>
-                        <a:ext uri="{28A0092B-C50C-407E-A947-70E740481C1C}">
-                          <a14:useLocalDpi xmlns:a14="http://schemas.microsoft.com/office/drawing/2010/main" val="0"/>
-                        </a:ext>
-                      </a:extLst>
-                    </a:blip>
-                    <a:srcRect/>
+                    <a:blip r:embed="rId18"/>
                     <a:stretch>
                       <a:fillRect/>
                     </a:stretch>
                   </pic:blipFill>
-                  <pic:spPr bwMode="auto">
+                  <pic:spPr>
                     <a:xfrm>
                       <a:off x="0" y="0"/>
-                      <a:ext cx="5629275" cy="2038350"/>
+                      <a:ext cx="3871295" cy="1447925"/>
                     </a:xfrm>
                     <a:prstGeom prst="rect">
                       <a:avLst/>
                     </a:prstGeom>
-                    <a:noFill/>
-                    <a:ln>
-                      <a:noFill/>
-                    </a:ln>
                   </pic:spPr>
                 </pic:pic>
               </a:graphicData>
@@ -2080,17 +2021,12 @@
           </wp:inline>
         </w:drawing>
       </w:r>
-    </w:p>
-    <w:p>
-      <w:r>
-        <w:rPr>
-          <w:noProof/>
-        </w:rPr>
+      <w:r>
         <w:drawing>
-          <wp:inline distT="0" distB="0" distL="0" distR="0" wp14:anchorId="6DF004B8" wp14:editId="5B0BA950">
-            <wp:extent cx="3095024" cy="2609850"/>
+          <wp:inline distT="0" distB="0" distL="0" distR="0" wp14:anchorId="6C3B053E" wp14:editId="3001A301">
+            <wp:extent cx="2153752" cy="2560119"/>
             <wp:effectExtent l="0" t="0" r="0" b="0"/>
-            <wp:docPr id="15" name="Picture 15"/>
+            <wp:docPr id="22" name="Picture 22" descr="A picture containing text&#10;&#10;Description automatically generated"/>
             <wp:cNvGraphicFramePr>
               <a:graphicFrameLocks xmlns:a="http://schemas.openxmlformats.org/drawingml/2006/main" noChangeAspect="1"/>
             </wp:cNvGraphicFramePr>
@@ -2098,36 +2034,23 @@
               <a:graphicData uri="http://schemas.openxmlformats.org/drawingml/2006/picture">
                 <pic:pic xmlns:pic="http://schemas.openxmlformats.org/drawingml/2006/picture">
                   <pic:nvPicPr>
-                    <pic:cNvPr id="0" name="Picture 12"/>
-                    <pic:cNvPicPr>
-                      <a:picLocks noChangeAspect="1" noChangeArrowheads="1"/>
-                    </pic:cNvPicPr>
+                    <pic:cNvPr id="22" name="Picture 22" descr="A picture containing text&#10;&#10;Description automatically generated"/>
+                    <pic:cNvPicPr/>
                   </pic:nvPicPr>
                   <pic:blipFill>
-                    <a:blip r:embed="rId19">
-                      <a:extLst>
-                        <a:ext uri="{28A0092B-C50C-407E-A947-70E740481C1C}">
-                          <a14:useLocalDpi xmlns:a14="http://schemas.microsoft.com/office/drawing/2010/main" val="0"/>
-                        </a:ext>
-                      </a:extLst>
-                    </a:blip>
-                    <a:srcRect/>
+                    <a:blip r:embed="rId19"/>
                     <a:stretch>
                       <a:fillRect/>
                     </a:stretch>
                   </pic:blipFill>
-                  <pic:spPr bwMode="auto">
+                  <pic:spPr>
                     <a:xfrm>
                       <a:off x="0" y="0"/>
-                      <a:ext cx="3099321" cy="2613473"/>
+                      <a:ext cx="2163821" cy="2572088"/>
                     </a:xfrm>
                     <a:prstGeom prst="rect">
                       <a:avLst/>
                     </a:prstGeom>
-                    <a:noFill/>
-                    <a:ln>
-                      <a:noFill/>
-                    </a:ln>
                   </pic:spPr>
                 </pic:pic>
               </a:graphicData>

</xml_diff>